<commit_message>
Small changes (replace z by s, etc.)
</commit_message>
<xml_diff>
--- a/ESPD_OUC_Meetings_Report_20250617.docx
+++ b/ESPD_OUC_Meetings_Report_20250617.docx
@@ -1804,7 +1804,23 @@
           <w:noProof w:val="0"/>
           <w:lang w:val="en-US"/>
         </w:rPr>
-        <w:t>summarized:</w:t>
+        <w:t>summari</w:t>
+      </w:r>
+      <w:r>
+        <w:rPr>
+          <w:rFonts w:ascii="Calibri" w:hAnsi="Calibri" w:eastAsia="Times New Roman" w:cs="Calibri" w:asciiTheme="minorAscii" w:hAnsiTheme="minorAscii" w:cstheme="minorAscii"/>
+          <w:noProof w:val="0"/>
+          <w:lang w:val="en-US"/>
+        </w:rPr>
+        <w:t>s</w:t>
+      </w:r>
+      <w:r>
+        <w:rPr>
+          <w:rFonts w:ascii="Calibri" w:hAnsi="Calibri" w:eastAsia="Times New Roman" w:cs="Calibri" w:asciiTheme="minorAscii" w:hAnsiTheme="minorAscii" w:cstheme="minorAscii"/>
+          <w:noProof w:val="0"/>
+          <w:lang w:val="en-US"/>
+        </w:rPr>
+        <w:t>ed:</w:t>
       </w:r>
       <w:r>
         <w:rPr>
@@ -3045,7 +3061,21 @@
           <w:rFonts w:ascii="Calibri" w:hAnsi="Calibri" w:eastAsia="Times New Roman" w:cs="Calibri" w:asciiTheme="minorAscii" w:hAnsiTheme="minorAscii" w:cstheme="minorAscii"/>
           <w:lang w:val="en-US"/>
         </w:rPr>
-        <w:t>customized version of EC service (</w:t>
+        <w:t>customi</w:t>
+      </w:r>
+      <w:r>
+        <w:rPr>
+          <w:rFonts w:ascii="Calibri" w:hAnsi="Calibri" w:eastAsia="Times New Roman" w:cs="Calibri" w:asciiTheme="minorAscii" w:hAnsiTheme="minorAscii" w:cstheme="minorAscii"/>
+          <w:lang w:val="en-US"/>
+        </w:rPr>
+        <w:t>s</w:t>
+      </w:r>
+      <w:r>
+        <w:rPr>
+          <w:rFonts w:ascii="Calibri" w:hAnsi="Calibri" w:eastAsia="Times New Roman" w:cs="Calibri" w:asciiTheme="minorAscii" w:hAnsiTheme="minorAscii" w:cstheme="minorAscii"/>
+          <w:lang w:val="en-US"/>
+        </w:rPr>
+        <w:t>ed version of EC service (</w:t>
       </w:r>
       <w:r>
         <w:rPr>
@@ -3399,7 +3429,21 @@
           <w:rFonts w:ascii="Calibri" w:hAnsi="Calibri" w:eastAsia="Times New Roman" w:cs="Calibri" w:asciiTheme="minorAscii" w:hAnsiTheme="minorAscii" w:cstheme="minorAscii"/>
           <w:lang w:val="en-US"/>
         </w:rPr>
-        <w:t xml:space="preserve">Appreciated: extensive and well-organized documentation, OP's </w:t>
+        <w:t>Appreciated: extensive and well-organi</w:t>
+      </w:r>
+      <w:r>
+        <w:rPr>
+          <w:rFonts w:ascii="Calibri" w:hAnsi="Calibri" w:eastAsia="Times New Roman" w:cs="Calibri" w:asciiTheme="minorAscii" w:hAnsiTheme="minorAscii" w:cstheme="minorAscii"/>
+          <w:lang w:val="en-US"/>
+        </w:rPr>
+        <w:t>s</w:t>
+      </w:r>
+      <w:r>
+        <w:rPr>
+          <w:rFonts w:ascii="Calibri" w:hAnsi="Calibri" w:eastAsia="Times New Roman" w:cs="Calibri" w:asciiTheme="minorAscii" w:hAnsiTheme="minorAscii" w:cstheme="minorAscii"/>
+          <w:lang w:val="en-US"/>
+        </w:rPr>
+        <w:t xml:space="preserve">ed documentation, OP's </w:t>
       </w:r>
       <w:r>
         <w:rPr>

</xml_diff>

<commit_message>
Remove empty lines, etc.
</commit_message>
<xml_diff>
--- a/ESPD_OUC_Meetings_Report_20250617.docx
+++ b/ESPD_OUC_Meetings_Report_20250617.docx
@@ -1540,22 +1540,13 @@
       <w:pPr>
         <w:pStyle w:val="Heading1"/>
         <w:rPr>
-          <w:rFonts w:ascii="Calibri" w:hAnsi="Calibri" w:eastAsia="Times New Roman" w:cs="Arial" w:asciiTheme="minorAscii" w:hAnsiTheme="minorAscii" w:cstheme="minorBidi"/>
-        </w:rPr>
-      </w:pPr>
-    </w:p>
-    <w:p>
-      <w:pPr>
-        <w:pStyle w:val="Heading1"/>
-        <w:rPr>
-          <w:rFonts w:eastAsia="Times New Roman" w:asciiTheme="minorHAnsi" w:hAnsiTheme="minorHAnsi" w:cstheme="minorHAnsi"/>
-        </w:rPr>
-      </w:pPr>
-      <w:r>
-        <w:rPr>
-          <w:rFonts w:eastAsia="Times New Roman" w:asciiTheme="minorHAnsi" w:hAnsiTheme="minorHAnsi" w:cstheme="minorBidi"/>
-        </w:rPr>
-        <w:lastRenderedPageBreak/>
+          <w:rFonts w:ascii="Calibri" w:hAnsi="Calibri" w:eastAsia="Times New Roman" w:cs="Calibri" w:asciiTheme="minorAscii" w:hAnsiTheme="minorAscii" w:cstheme="minorAscii"/>
+        </w:rPr>
+      </w:pPr>
+      <w:r>
+        <w:rPr>
+          <w:rFonts w:ascii="Calibri" w:hAnsi="Calibri" w:eastAsia="Times New Roman" w:cs="Arial" w:asciiTheme="minorAscii" w:hAnsiTheme="minorAscii" w:cstheme="minorBidi"/>
+        </w:rPr>
         <w:t>Meeting Agenda</w:t>
       </w:r>
     </w:p>
@@ -2116,7 +2107,7 @@
           <w:rFonts w:ascii="Calibri" w:hAnsi="Calibri" w:eastAsia="Times New Roman" w:cs="Arial" w:asciiTheme="minorAscii" w:hAnsiTheme="minorAscii" w:cstheme="minorBidi"/>
         </w:rPr>
       </w:pPr>
-      <w:hyperlink r:id="R32d4974e4d5c4e88">
+      <w:hyperlink r:id="Rc142f26e7ae34b2a">
         <w:r>
           <w:rPr>
             <w:rStyle w:val="Hyperlink"/>
@@ -2144,13 +2135,14 @@
         <w:t xml:space="preserve"> and</w:t>
       </w:r>
     </w:p>
-    <w:p w14:noSpellErr="1">
+    <w:p>
       <w:pPr>
         <w:numPr>
           <w:ilvl w:val="1"/>
           <w:numId w:val="10"/>
         </w:numPr>
         <w:spacing w:beforeAutospacing="on" w:afterAutospacing="on"/>
+        <w:ind/>
         <w:rPr>
           <w:rFonts w:ascii="Calibri" w:hAnsi="Calibri" w:eastAsia="Times New Roman" w:cs="Arial" w:asciiTheme="minorAscii" w:hAnsiTheme="minorAscii" w:cstheme="minorBidi"/>
         </w:rPr>
@@ -2161,7 +2153,7 @@
         </w:rPr>
         <w:t xml:space="preserve"> </w:t>
       </w:r>
-      <w:hyperlink r:id="Ra49506b32dba447a">
+      <w:hyperlink r:id="Reee41180155f4f01">
         <w:r>
           <w:rPr>
             <w:rStyle w:val="Hyperlink"/>
@@ -2185,52 +2177,55 @@
     </w:p>
     <w:p>
       <w:pPr>
-        <w:pStyle w:val="ListParagraph"/>
-        <w:spacing w:beforeAutospacing="1" w:afterAutospacing="1"/>
-        <w:ind w:left="1440"/>
-        <w:rPr>
-          <w:rFonts w:eastAsia="Times New Roman" w:asciiTheme="minorHAnsi" w:hAnsiTheme="minorHAnsi" w:cstheme="minorBidi"/>
-        </w:rPr>
-      </w:pPr>
-      <w:r>
-        <w:rPr>
-          <w:rFonts w:eastAsia="Times New Roman" w:asciiTheme="minorHAnsi" w:hAnsiTheme="minorHAnsi" w:cstheme="minorBidi"/>
+        <w:numPr>
+          <w:ilvl w:val="0"/>
+          <w:numId w:val="10"/>
+        </w:numPr>
+        <w:spacing w:beforeAutospacing="on" w:afterAutospacing="on"/>
+        <w:ind/>
+        <w:rPr>
+          <w:rFonts w:ascii="Calibri" w:hAnsi="Calibri" w:eastAsia="Times New Roman" w:cs="Arial" w:asciiTheme="minorAscii" w:hAnsiTheme="minorAscii" w:cstheme="minorBidi"/>
+        </w:rPr>
+      </w:pPr>
+      <w:r>
+        <w:rPr>
+          <w:rFonts w:ascii="Calibri" w:hAnsi="Calibri" w:eastAsia="Times New Roman" w:cs="Arial" w:asciiTheme="minorAscii" w:hAnsiTheme="minorAscii" w:cstheme="minorBidi"/>
         </w:rPr>
         <w:t xml:space="preserve">Both issues were created by </w:t>
       </w:r>
       <w:r>
         <w:rPr>
-          <w:rFonts w:eastAsia="Times New Roman" w:asciiTheme="minorHAnsi" w:hAnsiTheme="minorHAnsi" w:cstheme="minorBidi"/>
+          <w:rFonts w:ascii="Calibri" w:hAnsi="Calibri" w:eastAsia="Times New Roman" w:cs="Arial" w:asciiTheme="minorAscii" w:hAnsiTheme="minorAscii" w:cstheme="minorBidi"/>
         </w:rPr>
         <w:t>colleagues from Slovenia.</w:t>
       </w:r>
       <w:r>
         <w:rPr>
-          <w:rFonts w:eastAsia="Times New Roman" w:asciiTheme="minorHAnsi" w:hAnsiTheme="minorHAnsi" w:cstheme="minorBidi"/>
+          <w:rFonts w:ascii="Calibri" w:hAnsi="Calibri" w:eastAsia="Times New Roman" w:cs="Arial" w:asciiTheme="minorAscii" w:hAnsiTheme="minorAscii" w:cstheme="minorBidi"/>
         </w:rPr>
         <w:t xml:space="preserve"> #424</w:t>
       </w:r>
       <w:r>
         <w:rPr>
-          <w:rFonts w:eastAsia="Times New Roman" w:asciiTheme="minorHAnsi" w:hAnsiTheme="minorHAnsi" w:cstheme="minorBidi"/>
+          <w:rFonts w:ascii="Calibri" w:hAnsi="Calibri" w:eastAsia="Times New Roman" w:cs="Arial" w:asciiTheme="minorAscii" w:hAnsiTheme="minorAscii" w:cstheme="minorBidi"/>
         </w:rPr>
         <w:t xml:space="preserve"> is part of v4.1.0 release, meanwhile</w:t>
       </w:r>
       <w:r>
         <w:rPr>
-          <w:rFonts w:eastAsia="Times New Roman" w:asciiTheme="minorHAnsi" w:hAnsiTheme="minorHAnsi" w:cstheme="minorBidi"/>
+          <w:rFonts w:ascii="Calibri" w:hAnsi="Calibri" w:eastAsia="Times New Roman" w:cs="Arial" w:asciiTheme="minorAscii" w:hAnsiTheme="minorAscii" w:cstheme="minorBidi"/>
         </w:rPr>
         <w:t xml:space="preserve"> </w:t>
       </w:r>
       <w:r>
         <w:rPr>
-          <w:rFonts w:eastAsia="Times New Roman" w:asciiTheme="minorHAnsi" w:hAnsiTheme="minorHAnsi" w:cstheme="minorBidi"/>
+          <w:rFonts w:ascii="Calibri" w:hAnsi="Calibri" w:eastAsia="Times New Roman" w:cs="Arial" w:asciiTheme="minorAscii" w:hAnsiTheme="minorAscii" w:cstheme="minorBidi"/>
         </w:rPr>
         <w:t>#422</w:t>
       </w:r>
       <w:r>
         <w:rPr>
-          <w:rFonts w:eastAsia="Times New Roman" w:asciiTheme="minorHAnsi" w:hAnsiTheme="minorHAnsi" w:cstheme="minorBidi"/>
+          <w:rFonts w:ascii="Calibri" w:hAnsi="Calibri" w:eastAsia="Times New Roman" w:cs="Arial" w:asciiTheme="minorAscii" w:hAnsiTheme="minorAscii" w:cstheme="minorBidi"/>
         </w:rPr>
         <w:t xml:space="preserve"> is not applicable, as it was part of old v2 releases.</w:t>
       </w:r>
@@ -2294,7 +2289,7 @@
           <w:rFonts w:ascii="Calibri" w:hAnsi="Calibri" w:eastAsia="Times New Roman" w:cs="Arial" w:asciiTheme="minorAscii" w:hAnsiTheme="minorAscii" w:cstheme="minorBidi"/>
         </w:rPr>
       </w:pPr>
-      <w:hyperlink r:id="R13dc02b320d24958">
+      <w:hyperlink r:id="Rcaf7376fa9744454">
         <w:r>
           <w:rPr>
             <w:rStyle w:val="Hyperlink"/>
@@ -2352,7 +2347,7 @@
           <w:rFonts w:ascii="Calibri" w:hAnsi="Calibri" w:eastAsia="Times New Roman" w:cs="Arial" w:asciiTheme="minorAscii" w:hAnsiTheme="minorAscii" w:cstheme="minorBidi"/>
         </w:rPr>
       </w:pPr>
-      <w:hyperlink r:id="R2f3562bbd188454d">
+      <w:hyperlink r:id="R92380a9f0e7642dc">
         <w:r>
           <w:rPr>
             <w:rStyle w:val="Hyperlink"/>
@@ -4129,7 +4124,7 @@
         </w:rPr>
         <w:t xml:space="preserve">in </w:t>
       </w:r>
-      <w:hyperlink r:id="R03440a134ea04575">
+      <w:hyperlink r:id="Rbfc405e4bde04d7b">
         <w:r>
           <w:rPr>
             <w:rStyle w:val="Hyperlink"/>

</xml_diff>